<commit_message>
Se actualizan proyectos con la estrategia 4
</commit_message>
<xml_diff>
--- a/Proyecto I/proyectos.docx
+++ b/Proyecto I/proyectos.docx
@@ -431,15 +431,7 @@
               <w:t xml:space="preserve">Este proceso se crea para permitir a los clientes que comenten y evalúen </w:t>
             </w:r>
             <w:r>
-              <w:t xml:space="preserve">el desempeño de los demás clientes y así el </w:t>
-            </w:r>
-            <w:proofErr w:type="spellStart"/>
-            <w:r>
-              <w:t>Marketplace</w:t>
-            </w:r>
-            <w:proofErr w:type="spellEnd"/>
-            <w:r>
-              <w:t xml:space="preserve"> pueda tener retroalimentación de estos</w:t>
+              <w:t>el desempeño de los demás clientes y así el Marketplace pueda tener retroalimentación de estos</w:t>
             </w:r>
           </w:p>
         </w:tc>
@@ -622,14 +614,7 @@
               <w:rPr>
                 <w:rFonts w:cs="Arial"/>
               </w:rPr>
-              <w:t xml:space="preserve">Modificación de la entidad </w:t>
-            </w:r>
-            <w:proofErr w:type="spellStart"/>
-            <w:r>
-              <w:rPr>
-                <w:rFonts w:cs="Arial"/>
-              </w:rPr>
-              <w:t>Or</w:t>
+              <w:t>Modificación de la entidad Or</w:t>
             </w:r>
             <w:r>
               <w:rPr>
@@ -643,7 +628,6 @@
               </w:rPr>
               <w:t>enCompra</w:t>
             </w:r>
-            <w:proofErr w:type="spellEnd"/>
           </w:p>
         </w:tc>
         <w:tc>
@@ -746,14 +730,12 @@
               </w:rPr>
               <w:t xml:space="preserve">Creación de las entidades </w:t>
             </w:r>
-            <w:proofErr w:type="spellStart"/>
             <w:r>
               <w:rPr>
                 <w:rFonts w:cs="Arial"/>
               </w:rPr>
               <w:t>SolicitudCotizacion</w:t>
             </w:r>
-            <w:proofErr w:type="spellEnd"/>
             <w:r>
               <w:rPr>
                 <w:rFonts w:cs="Arial"/>
@@ -772,14 +754,12 @@
               </w:rPr>
               <w:t xml:space="preserve"> y </w:t>
             </w:r>
-            <w:proofErr w:type="spellStart"/>
             <w:r>
               <w:rPr>
                 <w:rFonts w:cs="Arial"/>
               </w:rPr>
               <w:t>Cotizacion</w:t>
             </w:r>
-            <w:proofErr w:type="spellEnd"/>
           </w:p>
         </w:tc>
         <w:tc>
@@ -791,23 +771,7 @@
               <w:jc w:val="both"/>
             </w:pPr>
             <w:r>
-              <w:t xml:space="preserve">Se realiza la creación de las entidades </w:t>
-            </w:r>
-            <w:proofErr w:type="spellStart"/>
-            <w:r>
-              <w:t>SolicitudCotizacion</w:t>
-            </w:r>
-            <w:proofErr w:type="spellEnd"/>
-            <w:r>
-              <w:t xml:space="preserve">, Convocatoria y </w:t>
-            </w:r>
-            <w:proofErr w:type="spellStart"/>
-            <w:r>
-              <w:t>Cotizacion</w:t>
-            </w:r>
-            <w:proofErr w:type="spellEnd"/>
-            <w:r>
-              <w:t xml:space="preserve"> que permiten unir la brecha encontrada</w:t>
+              <w:t>Se realiza la creación de las entidades SolicitudCotizacion, Convocatoria y Cotizacion que permiten unir la brecha encontrada</w:t>
             </w:r>
           </w:p>
         </w:tc>
@@ -844,42 +808,36 @@
               </w:rPr>
               <w:t xml:space="preserve">Creación de las entidades </w:t>
             </w:r>
-            <w:proofErr w:type="spellStart"/>
             <w:r>
               <w:rPr>
                 <w:rFonts w:cs="Arial"/>
               </w:rPr>
               <w:t>Intencion</w:t>
             </w:r>
-            <w:proofErr w:type="spellEnd"/>
             <w:r>
               <w:rPr>
                 <w:rFonts w:cs="Arial"/>
               </w:rPr>
               <w:t xml:space="preserve">, </w:t>
             </w:r>
-            <w:proofErr w:type="spellStart"/>
             <w:r>
               <w:rPr>
                 <w:rFonts w:cs="Arial"/>
               </w:rPr>
               <w:t>IntencionCompra</w:t>
             </w:r>
-            <w:proofErr w:type="spellEnd"/>
             <w:r>
               <w:rPr>
                 <w:rFonts w:cs="Arial"/>
               </w:rPr>
               <w:t xml:space="preserve">, </w:t>
             </w:r>
-            <w:proofErr w:type="spellStart"/>
             <w:r>
               <w:rPr>
                 <w:rFonts w:cs="Arial"/>
               </w:rPr>
               <w:t>IntencionVenta</w:t>
             </w:r>
-            <w:proofErr w:type="spellEnd"/>
           </w:p>
         </w:tc>
         <w:tc>
@@ -899,42 +857,36 @@
               </w:rPr>
               <w:t xml:space="preserve">reación de las entidades </w:t>
             </w:r>
-            <w:proofErr w:type="spellStart"/>
             <w:r>
               <w:rPr>
                 <w:rFonts w:cs="Arial"/>
               </w:rPr>
               <w:t>Intencion</w:t>
             </w:r>
-            <w:proofErr w:type="spellEnd"/>
             <w:r>
               <w:rPr>
                 <w:rFonts w:cs="Arial"/>
               </w:rPr>
               <w:t xml:space="preserve">, </w:t>
             </w:r>
-            <w:proofErr w:type="spellStart"/>
             <w:r>
               <w:rPr>
                 <w:rFonts w:cs="Arial"/>
               </w:rPr>
               <w:t>IntencionCompra</w:t>
             </w:r>
-            <w:proofErr w:type="spellEnd"/>
             <w:r>
               <w:rPr>
                 <w:rFonts w:cs="Arial"/>
               </w:rPr>
               <w:t xml:space="preserve">, </w:t>
             </w:r>
-            <w:proofErr w:type="spellStart"/>
             <w:r>
               <w:rPr>
                 <w:rFonts w:cs="Arial"/>
               </w:rPr>
               <w:t>IntencionVenta</w:t>
             </w:r>
-            <w:proofErr w:type="spellEnd"/>
             <w:r>
               <w:t xml:space="preserve"> que permiten unir la brecha encontrada</w:t>
             </w:r>
@@ -977,37 +929,8 @@
               <w:rPr>
                 <w:rFonts w:cs="Arial"/>
               </w:rPr>
-              <w:t xml:space="preserve">Campaña, </w:t>
-            </w:r>
-            <w:proofErr w:type="spellStart"/>
-            <w:r>
-              <w:rPr>
-                <w:rFonts w:cs="Arial"/>
-              </w:rPr>
-              <w:t>EstrategiaCampaña</w:t>
-            </w:r>
-            <w:proofErr w:type="spellEnd"/>
-            <w:r>
-              <w:rPr>
-                <w:rFonts w:cs="Arial"/>
-              </w:rPr>
-              <w:t xml:space="preserve">, </w:t>
-            </w:r>
-            <w:proofErr w:type="spellStart"/>
-            <w:r>
-              <w:rPr>
-                <w:rFonts w:cs="Arial"/>
-              </w:rPr>
-              <w:t>MensajePromocional</w:t>
-            </w:r>
-            <w:proofErr w:type="spellEnd"/>
-            <w:r>
-              <w:rPr>
-                <w:rFonts w:cs="Arial"/>
-              </w:rPr>
-              <w:t xml:space="preserve">, Evento,  </w:t>
-            </w:r>
-            <w:proofErr w:type="spellStart"/>
+              <w:t xml:space="preserve">Campaña, EstrategiaCampaña, MensajePromocional, Evento,  </w:t>
+            </w:r>
             <w:r>
               <w:rPr>
                 <w:rFonts w:cs="Arial"/>
@@ -1015,7 +938,6 @@
               <w:lastRenderedPageBreak/>
               <w:t>RevisionEstrategiaCampaña</w:t>
             </w:r>
-            <w:proofErr w:type="spellEnd"/>
           </w:p>
         </w:tc>
         <w:tc>
@@ -1034,37 +956,8 @@
               <w:rPr>
                 <w:rFonts w:cs="Arial"/>
               </w:rPr>
-              <w:t xml:space="preserve">Campaña, </w:t>
-            </w:r>
-            <w:proofErr w:type="spellStart"/>
-            <w:r>
-              <w:rPr>
-                <w:rFonts w:cs="Arial"/>
-              </w:rPr>
-              <w:t>EstrategiaCampaña</w:t>
-            </w:r>
-            <w:proofErr w:type="spellEnd"/>
-            <w:r>
-              <w:rPr>
-                <w:rFonts w:cs="Arial"/>
-              </w:rPr>
-              <w:t xml:space="preserve">, </w:t>
-            </w:r>
-            <w:proofErr w:type="spellStart"/>
-            <w:r>
-              <w:rPr>
-                <w:rFonts w:cs="Arial"/>
-              </w:rPr>
-              <w:t>MensajePromocional</w:t>
-            </w:r>
-            <w:proofErr w:type="spellEnd"/>
-            <w:r>
-              <w:rPr>
-                <w:rFonts w:cs="Arial"/>
-              </w:rPr>
-              <w:t xml:space="preserve">, Evento,  </w:t>
-            </w:r>
-            <w:proofErr w:type="spellStart"/>
+              <w:t xml:space="preserve">Campaña, EstrategiaCampaña, MensajePromocional, Evento,  </w:t>
+            </w:r>
             <w:r>
               <w:rPr>
                 <w:rFonts w:cs="Arial"/>
@@ -1072,7 +965,6 @@
               <w:lastRenderedPageBreak/>
               <w:t>RevisionEstrategiaCampaña</w:t>
             </w:r>
-            <w:proofErr w:type="spellEnd"/>
             <w:r>
               <w:rPr>
                 <w:rFonts w:cs="Arial"/>
@@ -1163,7 +1055,6 @@
               </w:rPr>
               <w:t xml:space="preserve">Creación de las entidades </w:t>
             </w:r>
-            <w:proofErr w:type="spellStart"/>
             <w:r>
               <w:rPr>
                 <w:rFonts w:cs="Arial"/>
@@ -1180,14 +1071,7 @@
               <w:rPr>
                 <w:rFonts w:cs="Arial"/>
               </w:rPr>
-              <w:t>n</w:t>
-            </w:r>
-            <w:proofErr w:type="spellEnd"/>
-            <w:r>
-              <w:rPr>
-                <w:rFonts w:cs="Arial"/>
-              </w:rPr>
-              <w:t>, Criterio</w:t>
+              <w:t>n, Criterio</w:t>
             </w:r>
           </w:p>
         </w:tc>
@@ -1200,18 +1084,10 @@
               <w:jc w:val="both"/>
             </w:pPr>
             <w:r>
-              <w:t xml:space="preserve">Se crean las entidades </w:t>
-            </w:r>
-            <w:proofErr w:type="spellStart"/>
-            <w:r>
-              <w:t>Retroalimentacio</w:t>
-            </w:r>
-            <w:r>
-              <w:t>n</w:t>
-            </w:r>
-            <w:proofErr w:type="spellEnd"/>
-            <w:r>
-              <w:t>, Criterio</w:t>
+              <w:t>Se crean las entidades Retroalimentacio</w:t>
+            </w:r>
+            <w:r>
+              <w:t>n, Criterio</w:t>
             </w:r>
             <w:r>
               <w:t>, para unir la brecha encontrada</w:t>
@@ -1354,16 +1230,8 @@
               <w:rPr>
                 <w:rFonts w:cs="Arial"/>
               </w:rPr>
-              <w:t xml:space="preserve">Creación de la aplicación </w:t>
-            </w:r>
-            <w:proofErr w:type="spellStart"/>
-            <w:r>
-              <w:rPr>
-                <w:rFonts w:cs="Arial"/>
-              </w:rPr>
-              <w:t>StockManager</w:t>
-            </w:r>
-            <w:proofErr w:type="spellEnd"/>
+              <w:t>Creación de la aplicación StockManager</w:t>
+            </w:r>
           </w:p>
         </w:tc>
         <w:tc>
@@ -1378,21 +1246,13 @@
               <w:t xml:space="preserve">Se realiza la </w:t>
             </w:r>
             <w:r>
-              <w:t xml:space="preserve">creación de la aplicación </w:t>
-            </w:r>
-            <w:proofErr w:type="spellStart"/>
-            <w:r>
-              <w:t>Sto</w:t>
+              <w:t>creación de la aplicación Sto</w:t>
             </w:r>
             <w:r>
               <w:t>c</w:t>
             </w:r>
             <w:r>
-              <w:t>kManager</w:t>
-            </w:r>
-            <w:proofErr w:type="spellEnd"/>
-            <w:r>
-              <w:t xml:space="preserve"> que es utilizada para la solicitud de cotizaciones y el control de bolsa.</w:t>
+              <w:t>kManager que es utilizada para la solicitud de cotizaciones y el control de bolsa.</w:t>
             </w:r>
           </w:p>
         </w:tc>
@@ -1427,30 +1287,8 @@
               <w:rPr>
                 <w:rFonts w:cs="Arial"/>
               </w:rPr>
-              <w:t xml:space="preserve">Modificación de las aplicaciones </w:t>
-            </w:r>
-            <w:proofErr w:type="spellStart"/>
-            <w:r>
-              <w:rPr>
-                <w:rFonts w:cs="Arial"/>
-              </w:rPr>
-              <w:t>POManager</w:t>
-            </w:r>
-            <w:proofErr w:type="spellEnd"/>
-            <w:r>
-              <w:rPr>
-                <w:rFonts w:cs="Arial"/>
-              </w:rPr>
-              <w:t xml:space="preserve"> y </w:t>
-            </w:r>
-            <w:proofErr w:type="spellStart"/>
-            <w:r>
-              <w:rPr>
-                <w:rFonts w:cs="Arial"/>
-              </w:rPr>
-              <w:t>TransactManager</w:t>
-            </w:r>
-            <w:proofErr w:type="spellEnd"/>
+              <w:t>Modificación de las aplicaciones POManager y TransactManager</w:t>
+            </w:r>
           </w:p>
         </w:tc>
         <w:tc>
@@ -1464,33 +1302,11 @@
             <w:r>
               <w:t xml:space="preserve">Se realiza la modificación de las aplicaciones </w:t>
             </w:r>
-            <w:proofErr w:type="spellStart"/>
-            <w:r>
-              <w:rPr>
-                <w:rFonts w:cs="Arial"/>
-              </w:rPr>
-              <w:t>POManager</w:t>
-            </w:r>
-            <w:proofErr w:type="spellEnd"/>
-            <w:r>
-              <w:rPr>
-                <w:rFonts w:cs="Arial"/>
-              </w:rPr>
-              <w:t xml:space="preserve"> y </w:t>
-            </w:r>
-            <w:proofErr w:type="spellStart"/>
-            <w:r>
-              <w:rPr>
-                <w:rFonts w:cs="Arial"/>
-              </w:rPr>
-              <w:t>TransactManager</w:t>
-            </w:r>
-            <w:proofErr w:type="spellEnd"/>
-            <w:r>
-              <w:rPr>
-                <w:rFonts w:cs="Arial"/>
-              </w:rPr>
-              <w:t xml:space="preserve"> que soporten los procesos transaccionales</w:t>
+            <w:r>
+              <w:rPr>
+                <w:rFonts w:cs="Arial"/>
+              </w:rPr>
+              <w:t>POManager y TransactManager que soporten los procesos transaccionales</w:t>
             </w:r>
           </w:p>
         </w:tc>
@@ -1534,30 +1350,8 @@
               <w:rPr>
                 <w:rFonts w:cs="Arial"/>
               </w:rPr>
-              <w:t xml:space="preserve">CRM </w:t>
-            </w:r>
-            <w:proofErr w:type="spellStart"/>
-            <w:r>
-              <w:rPr>
-                <w:rFonts w:cs="Arial"/>
-              </w:rPr>
-              <w:t>On</w:t>
-            </w:r>
-            <w:proofErr w:type="spellEnd"/>
-            <w:r>
-              <w:rPr>
-                <w:rFonts w:cs="Arial"/>
-              </w:rPr>
-              <w:t xml:space="preserve"> </w:t>
-            </w:r>
-            <w:proofErr w:type="spellStart"/>
-            <w:r>
-              <w:rPr>
-                <w:rFonts w:cs="Arial"/>
-              </w:rPr>
-              <w:t>Demand</w:t>
-            </w:r>
-            <w:proofErr w:type="spellEnd"/>
+              <w:t>CRM On Demand</w:t>
+            </w:r>
           </w:p>
         </w:tc>
         <w:tc>
@@ -1610,30 +1404,8 @@
               <w:rPr>
                 <w:rFonts w:cs="Arial"/>
               </w:rPr>
-              <w:t xml:space="preserve">CRM </w:t>
-            </w:r>
-            <w:proofErr w:type="spellStart"/>
-            <w:r>
-              <w:rPr>
-                <w:rFonts w:cs="Arial"/>
-              </w:rPr>
-              <w:t>On</w:t>
-            </w:r>
-            <w:proofErr w:type="spellEnd"/>
-            <w:r>
-              <w:rPr>
-                <w:rFonts w:cs="Arial"/>
-              </w:rPr>
-              <w:t xml:space="preserve"> </w:t>
-            </w:r>
-            <w:proofErr w:type="spellStart"/>
-            <w:r>
-              <w:rPr>
-                <w:rFonts w:cs="Arial"/>
-              </w:rPr>
-              <w:t>Demand</w:t>
-            </w:r>
-            <w:proofErr w:type="spellEnd"/>
+              <w:t>CRM On Demand</w:t>
+            </w:r>
           </w:p>
         </w:tc>
         <w:tc>
@@ -1715,10 +1487,106 @@
               <w:jc w:val="center"/>
             </w:pPr>
             <w:r>
+              <w:t>PA6</w:t>
+            </w:r>
+          </w:p>
+        </w:tc>
+        <w:tc>
+          <w:tcPr>
+            <w:tcW w:w="4553" w:type="dxa"/>
+            <w:vAlign w:val="center"/>
+          </w:tcPr>
+          <w:p>
+            <w:pPr>
+              <w:rPr>
+                <w:rFonts w:cs="Arial"/>
+              </w:rPr>
+            </w:pPr>
+            <w:r>
+              <w:rPr>
+                <w:rFonts w:cs="Arial"/>
+              </w:rPr>
+              <w:t xml:space="preserve">Modificar las aplicaciones </w:t>
+            </w:r>
+            <w:r>
+              <w:rPr>
+                <w:rFonts w:cs="Arial"/>
+              </w:rPr>
+              <w:t>TransactManager</w:t>
+            </w:r>
+            <w:r>
+              <w:rPr>
+                <w:rFonts w:cs="Arial"/>
+              </w:rPr>
+              <w:t xml:space="preserve">, </w:t>
+            </w:r>
+            <w:r>
+              <w:rPr>
+                <w:rFonts w:cs="Arial"/>
+              </w:rPr>
+              <w:t>POManager</w:t>
+            </w:r>
+            <w:r>
+              <w:rPr>
+                <w:rFonts w:cs="Arial"/>
+              </w:rPr>
+              <w:t xml:space="preserve"> y StockManager</w:t>
+            </w:r>
+          </w:p>
+        </w:tc>
+        <w:tc>
+          <w:tcPr>
+            <w:tcW w:w="4680" w:type="dxa"/>
+          </w:tcPr>
+          <w:p>
+            <w:pPr>
+              <w:jc w:val="both"/>
+            </w:pPr>
+            <w:r>
+              <w:t xml:space="preserve">Se modifican las aplicaciones </w:t>
+            </w:r>
+            <w:r>
+              <w:rPr>
+                <w:rFonts w:cs="Arial"/>
+              </w:rPr>
+              <w:t>TransactManager</w:t>
+            </w:r>
+            <w:r>
+              <w:rPr>
+                <w:rFonts w:cs="Arial"/>
+              </w:rPr>
+              <w:t xml:space="preserve">, </w:t>
+            </w:r>
+            <w:r>
+              <w:rPr>
+                <w:rFonts w:cs="Arial"/>
+              </w:rPr>
+              <w:t>POManager</w:t>
+            </w:r>
+            <w:r>
+              <w:rPr>
+                <w:rFonts w:cs="Arial"/>
+              </w:rPr>
+              <w:t xml:space="preserve"> y StockManager, para implementar los servicios que permitan el monitoreo y control de las transacciones</w:t>
+            </w:r>
+          </w:p>
+        </w:tc>
+      </w:tr>
+      <w:tr>
+        <w:tc>
+          <w:tcPr>
+            <w:tcW w:w="775" w:type="dxa"/>
+            <w:vAlign w:val="center"/>
+          </w:tcPr>
+          <w:p>
+            <w:pPr>
+              <w:jc w:val="center"/>
+            </w:pPr>
+            <w:r>
               <w:t>PA</w:t>
             </w:r>
             <w:r>
-              <w:t>6</w:t>
+              <w:t>7</w:t>
             </w:r>
           </w:p>
         </w:tc>
@@ -1739,82 +1607,34 @@
               </w:rPr>
               <w:t xml:space="preserve">Creación de la aplicación </w:t>
             </w:r>
-            <w:proofErr w:type="spellStart"/>
             <w:r>
               <w:rPr>
                 <w:rFonts w:ascii="Arial" w:hAnsi="Arial" w:cs="Arial"/>
                 <w:color w:val="222222"/>
                 <w:shd w:val="clear" w:color="auto" w:fill="FFFFFF"/>
               </w:rPr>
-              <w:t>Services</w:t>
-            </w:r>
-            <w:proofErr w:type="spellEnd"/>
+              <w:t>Services AgreementEval</w:t>
+            </w:r>
+          </w:p>
+        </w:tc>
+        <w:tc>
+          <w:tcPr>
+            <w:tcW w:w="4680" w:type="dxa"/>
+          </w:tcPr>
+          <w:p>
+            <w:pPr>
+              <w:jc w:val="both"/>
+            </w:pPr>
+            <w:r>
+              <w:t xml:space="preserve">Se crea la aplicación </w:t>
+            </w:r>
             <w:r>
               <w:rPr>
                 <w:rFonts w:ascii="Arial" w:hAnsi="Arial" w:cs="Arial"/>
                 <w:color w:val="222222"/>
                 <w:shd w:val="clear" w:color="auto" w:fill="FFFFFF"/>
               </w:rPr>
-              <w:t xml:space="preserve"> </w:t>
-            </w:r>
-            <w:proofErr w:type="spellStart"/>
-            <w:r>
-              <w:rPr>
-                <w:rFonts w:ascii="Arial" w:hAnsi="Arial" w:cs="Arial"/>
-                <w:color w:val="222222"/>
-                <w:shd w:val="clear" w:color="auto" w:fill="FFFFFF"/>
-              </w:rPr>
-              <w:t>AgreementEval</w:t>
-            </w:r>
-            <w:proofErr w:type="spellEnd"/>
-          </w:p>
-        </w:tc>
-        <w:tc>
-          <w:tcPr>
-            <w:tcW w:w="4680" w:type="dxa"/>
-          </w:tcPr>
-          <w:p>
-            <w:pPr>
-              <w:jc w:val="both"/>
-            </w:pPr>
-            <w:r>
-              <w:t xml:space="preserve">Se crea la aplicación </w:t>
-            </w:r>
-            <w:proofErr w:type="spellStart"/>
-            <w:r>
-              <w:rPr>
-                <w:rFonts w:ascii="Arial" w:hAnsi="Arial" w:cs="Arial"/>
-                <w:color w:val="222222"/>
-                <w:shd w:val="clear" w:color="auto" w:fill="FFFFFF"/>
-              </w:rPr>
-              <w:t>Services</w:t>
-            </w:r>
-            <w:proofErr w:type="spellEnd"/>
-            <w:r>
-              <w:rPr>
-                <w:rFonts w:ascii="Arial" w:hAnsi="Arial" w:cs="Arial"/>
-                <w:color w:val="222222"/>
-                <w:shd w:val="clear" w:color="auto" w:fill="FFFFFF"/>
-              </w:rPr>
-              <w:t xml:space="preserve"> </w:t>
-            </w:r>
-            <w:proofErr w:type="spellStart"/>
-            <w:r>
-              <w:rPr>
-                <w:rFonts w:ascii="Arial" w:hAnsi="Arial" w:cs="Arial"/>
-                <w:color w:val="222222"/>
-                <w:shd w:val="clear" w:color="auto" w:fill="FFFFFF"/>
-              </w:rPr>
-              <w:t>AgreementEval</w:t>
-            </w:r>
-            <w:proofErr w:type="spellEnd"/>
-            <w:r>
-              <w:rPr>
-                <w:rFonts w:ascii="Arial" w:hAnsi="Arial" w:cs="Arial"/>
-                <w:color w:val="222222"/>
-                <w:shd w:val="clear" w:color="auto" w:fill="FFFFFF"/>
-              </w:rPr>
-              <w:t xml:space="preserve"> para la evaluación de los acuerdos de servicio</w:t>
+              <w:t>Services AgreementEval para la evaluación de los acuerdos de servicio</w:t>
             </w:r>
           </w:p>
         </w:tc>
@@ -2441,6 +2261,7 @@
               <w:jc w:val="center"/>
             </w:pPr>
             <w:r>
+              <w:lastRenderedPageBreak/>
               <w:t>Negocio</w:t>
             </w:r>
           </w:p>
@@ -2985,7 +2806,7 @@
               </w:rPr>
             </w:pPr>
             <w:r>
-              <w:t>Evaluación de acuerdos de servicio</w:t>
+              <w:t>Monitor de transacciones</w:t>
             </w:r>
           </w:p>
         </w:tc>
@@ -3067,10 +2888,7 @@
               <w:jc w:val="center"/>
             </w:pPr>
             <w:r>
-              <w:t>PN</w:t>
-            </w:r>
-            <w:r>
-              <w:t>8</w:t>
+              <w:t>N/A</w:t>
             </w:r>
           </w:p>
         </w:tc>
@@ -3086,7 +2904,7 @@
               <w:jc w:val="center"/>
             </w:pPr>
             <w:r>
-              <w:t>N/A</w:t>
+              <w:t>PD1, PD2, PD3, PD4</w:t>
             </w:r>
           </w:p>
         </w:tc>
@@ -3101,10 +2919,12 @@
               <w:jc w:val="center"/>
             </w:pPr>
             <w:r>
-              <w:t>PA</w:t>
-            </w:r>
-            <w:r>
-              <w:t>6</w:t>
+              <w:t xml:space="preserve">PA5, </w:t>
+            </w:r>
+            <w:bookmarkStart w:id="0" w:name="_GoBack"/>
+            <w:bookmarkEnd w:id="0"/>
+            <w:r>
+              <w:t>PA6</w:t>
             </w:r>
           </w:p>
         </w:tc>
@@ -3119,10 +2939,7 @@
               <w:jc w:val="center"/>
             </w:pPr>
             <w:r>
-              <w:t xml:space="preserve">PI1, </w:t>
-            </w:r>
-            <w:r>
-              <w:t>PI2</w:t>
+              <w:t>PI1</w:t>
             </w:r>
           </w:p>
         </w:tc>
@@ -3173,6 +2990,267 @@
         </w:rPr>
       </w:pPr>
     </w:p>
+    <w:tbl>
+      <w:tblPr>
+        <w:tblStyle w:val="TableGrid"/>
+        <w:tblW w:w="10008" w:type="dxa"/>
+        <w:tblLayout w:type="fixed"/>
+        <w:tblLook w:val="04A0" w:firstRow="1" w:lastRow="0" w:firstColumn="1" w:lastColumn="0" w:noHBand="0" w:noVBand="1"/>
+      </w:tblPr>
+      <w:tblGrid>
+        <w:gridCol w:w="1482"/>
+        <w:gridCol w:w="426"/>
+        <w:gridCol w:w="470"/>
+        <w:gridCol w:w="430"/>
+        <w:gridCol w:w="629"/>
+        <w:gridCol w:w="1711"/>
+        <w:gridCol w:w="2430"/>
+        <w:gridCol w:w="2430"/>
+      </w:tblGrid>
+      <w:tr>
+        <w:tc>
+          <w:tcPr>
+            <w:tcW w:w="1482" w:type="dxa"/>
+            <w:shd w:val="clear" w:color="auto" w:fill="C00000"/>
+          </w:tcPr>
+          <w:p>
+            <w:pPr>
+              <w:jc w:val="center"/>
+              <w:rPr>
+                <w:b/>
+              </w:rPr>
+            </w:pPr>
+            <w:r>
+              <w:rPr>
+                <w:b/>
+              </w:rPr>
+              <w:t>Id</w:t>
+            </w:r>
+          </w:p>
+        </w:tc>
+        <w:tc>
+          <w:tcPr>
+            <w:tcW w:w="896" w:type="dxa"/>
+            <w:gridSpan w:val="2"/>
+            <w:shd w:val="clear" w:color="auto" w:fill="auto"/>
+          </w:tcPr>
+          <w:p>
+            <w:pPr>
+              <w:jc w:val="center"/>
+              <w:rPr>
+                <w:b/>
+              </w:rPr>
+            </w:pPr>
+            <w:r>
+              <w:rPr>
+                <w:b/>
+              </w:rPr>
+              <w:t>PC5</w:t>
+            </w:r>
+          </w:p>
+        </w:tc>
+        <w:tc>
+          <w:tcPr>
+            <w:tcW w:w="1059" w:type="dxa"/>
+            <w:gridSpan w:val="2"/>
+            <w:shd w:val="clear" w:color="auto" w:fill="C00000"/>
+          </w:tcPr>
+          <w:p>
+            <w:pPr>
+              <w:jc w:val="center"/>
+              <w:rPr>
+                <w:b/>
+              </w:rPr>
+            </w:pPr>
+            <w:r>
+              <w:rPr>
+                <w:b/>
+              </w:rPr>
+              <w:t>Proyecto</w:t>
+            </w:r>
+          </w:p>
+        </w:tc>
+        <w:tc>
+          <w:tcPr>
+            <w:tcW w:w="6571" w:type="dxa"/>
+            <w:gridSpan w:val="3"/>
+            <w:shd w:val="clear" w:color="auto" w:fill="auto"/>
+          </w:tcPr>
+          <w:p>
+            <w:pPr>
+              <w:rPr>
+                <w:b/>
+              </w:rPr>
+            </w:pPr>
+            <w:r>
+              <w:t>Evaluación de acuerdos de servicio</w:t>
+            </w:r>
+          </w:p>
+        </w:tc>
+      </w:tr>
+      <w:tr>
+        <w:tc>
+          <w:tcPr>
+            <w:tcW w:w="2808" w:type="dxa"/>
+            <w:gridSpan w:val="4"/>
+            <w:shd w:val="clear" w:color="auto" w:fill="C00000"/>
+            <w:vAlign w:val="center"/>
+          </w:tcPr>
+          <w:p>
+            <w:pPr>
+              <w:jc w:val="center"/>
+            </w:pPr>
+            <w:r>
+              <w:t>Negocio</w:t>
+            </w:r>
+          </w:p>
+        </w:tc>
+        <w:tc>
+          <w:tcPr>
+            <w:tcW w:w="2340" w:type="dxa"/>
+            <w:gridSpan w:val="2"/>
+            <w:shd w:val="clear" w:color="auto" w:fill="C00000"/>
+            <w:vAlign w:val="center"/>
+          </w:tcPr>
+          <w:p>
+            <w:pPr>
+              <w:jc w:val="center"/>
+            </w:pPr>
+            <w:r>
+              <w:t>Datos</w:t>
+            </w:r>
+          </w:p>
+        </w:tc>
+        <w:tc>
+          <w:tcPr>
+            <w:tcW w:w="2430" w:type="dxa"/>
+            <w:shd w:val="clear" w:color="auto" w:fill="C00000"/>
+            <w:vAlign w:val="center"/>
+          </w:tcPr>
+          <w:p>
+            <w:pPr>
+              <w:jc w:val="center"/>
+            </w:pPr>
+            <w:r>
+              <w:t>Aplicaciones</w:t>
+            </w:r>
+          </w:p>
+        </w:tc>
+        <w:tc>
+          <w:tcPr>
+            <w:tcW w:w="2430" w:type="dxa"/>
+            <w:shd w:val="clear" w:color="auto" w:fill="C00000"/>
+            <w:vAlign w:val="center"/>
+          </w:tcPr>
+          <w:p>
+            <w:pPr>
+              <w:jc w:val="center"/>
+            </w:pPr>
+            <w:r>
+              <w:t>Infraestructura</w:t>
+            </w:r>
+          </w:p>
+        </w:tc>
+      </w:tr>
+      <w:tr>
+        <w:tc>
+          <w:tcPr>
+            <w:tcW w:w="2808" w:type="dxa"/>
+            <w:gridSpan w:val="4"/>
+            <w:shd w:val="clear" w:color="auto" w:fill="auto"/>
+            <w:vAlign w:val="center"/>
+          </w:tcPr>
+          <w:p>
+            <w:pPr>
+              <w:jc w:val="center"/>
+            </w:pPr>
+            <w:r>
+              <w:t>PN8</w:t>
+            </w:r>
+          </w:p>
+        </w:tc>
+        <w:tc>
+          <w:tcPr>
+            <w:tcW w:w="2340" w:type="dxa"/>
+            <w:gridSpan w:val="2"/>
+            <w:shd w:val="clear" w:color="auto" w:fill="auto"/>
+            <w:vAlign w:val="center"/>
+          </w:tcPr>
+          <w:p>
+            <w:pPr>
+              <w:jc w:val="center"/>
+            </w:pPr>
+            <w:r>
+              <w:t>N/A</w:t>
+            </w:r>
+          </w:p>
+        </w:tc>
+        <w:tc>
+          <w:tcPr>
+            <w:tcW w:w="2430" w:type="dxa"/>
+            <w:shd w:val="clear" w:color="auto" w:fill="auto"/>
+            <w:vAlign w:val="center"/>
+          </w:tcPr>
+          <w:p>
+            <w:pPr>
+              <w:jc w:val="center"/>
+            </w:pPr>
+            <w:r>
+              <w:t>PA7</w:t>
+            </w:r>
+          </w:p>
+        </w:tc>
+        <w:tc>
+          <w:tcPr>
+            <w:tcW w:w="2430" w:type="dxa"/>
+            <w:shd w:val="clear" w:color="auto" w:fill="auto"/>
+            <w:vAlign w:val="center"/>
+          </w:tcPr>
+          <w:p>
+            <w:pPr>
+              <w:jc w:val="center"/>
+            </w:pPr>
+            <w:r>
+              <w:t>PI1, PI2</w:t>
+            </w:r>
+          </w:p>
+        </w:tc>
+      </w:tr>
+      <w:tr>
+        <w:tc>
+          <w:tcPr>
+            <w:tcW w:w="1908" w:type="dxa"/>
+            <w:gridSpan w:val="2"/>
+            <w:shd w:val="clear" w:color="auto" w:fill="C00000"/>
+            <w:vAlign w:val="center"/>
+          </w:tcPr>
+          <w:p>
+            <w:pPr>
+              <w:jc w:val="center"/>
+            </w:pPr>
+            <w:r>
+              <w:t>Objetivo</w:t>
+            </w:r>
+          </w:p>
+        </w:tc>
+        <w:tc>
+          <w:tcPr>
+            <w:tcW w:w="8100" w:type="dxa"/>
+            <w:gridSpan w:val="6"/>
+            <w:shd w:val="clear" w:color="auto" w:fill="auto"/>
+            <w:vAlign w:val="center"/>
+          </w:tcPr>
+          <w:p>
+            <w:pPr>
+              <w:jc w:val="both"/>
+            </w:pPr>
+            <w:r>
+              <w:t xml:space="preserve">Se incluye la evaluación de acuerdos de servicio en los procesos transaccionales </w:t>
+            </w:r>
+          </w:p>
+        </w:tc>
+      </w:tr>
+    </w:tbl>
     <w:p>
       <w:pPr>
         <w:rPr>
@@ -3183,8 +3261,6 @@
           <w:szCs w:val="28"/>
         </w:rPr>
       </w:pPr>
-      <w:bookmarkStart w:id="0" w:name="_GoBack"/>
-      <w:bookmarkEnd w:id="0"/>
     </w:p>
     <w:sectPr>
       <w:pgSz w:w="12240" w:h="15840"/>

</xml_diff>

<commit_message>
Se actualizan los proyectos
</commit_message>
<xml_diff>
--- a/Proyecto I/proyectos.docx
+++ b/Proyecto I/proyectos.docx
@@ -431,7 +431,15 @@
               <w:t xml:space="preserve">Este proceso se crea para permitir a los clientes que comenten y evalúen </w:t>
             </w:r>
             <w:r>
-              <w:t>el desempeño de los demás clientes y así el Marketplace pueda tener retroalimentación de estos</w:t>
+              <w:t xml:space="preserve">el desempeño de los demás clientes y así el </w:t>
+            </w:r>
+            <w:proofErr w:type="spellStart"/>
+            <w:r>
+              <w:t>Marketplace</w:t>
+            </w:r>
+            <w:proofErr w:type="spellEnd"/>
+            <w:r>
+              <w:t xml:space="preserve"> pueda tener retroalimentación de estos</w:t>
             </w:r>
           </w:p>
         </w:tc>
@@ -614,7 +622,14 @@
               <w:rPr>
                 <w:rFonts w:cs="Arial"/>
               </w:rPr>
-              <w:t>Modificación de la entidad Or</w:t>
+              <w:t xml:space="preserve">Modificación de la entidad </w:t>
+            </w:r>
+            <w:proofErr w:type="spellStart"/>
+            <w:r>
+              <w:rPr>
+                <w:rFonts w:cs="Arial"/>
+              </w:rPr>
+              <w:t>Or</w:t>
             </w:r>
             <w:r>
               <w:rPr>
@@ -628,6 +643,7 @@
               </w:rPr>
               <w:t>enCompra</w:t>
             </w:r>
+            <w:proofErr w:type="spellEnd"/>
           </w:p>
         </w:tc>
         <w:tc>
@@ -730,12 +746,14 @@
               </w:rPr>
               <w:t xml:space="preserve">Creación de las entidades </w:t>
             </w:r>
+            <w:proofErr w:type="spellStart"/>
             <w:r>
               <w:rPr>
                 <w:rFonts w:cs="Arial"/>
               </w:rPr>
               <w:t>SolicitudCotizacion</w:t>
             </w:r>
+            <w:proofErr w:type="spellEnd"/>
             <w:r>
               <w:rPr>
                 <w:rFonts w:cs="Arial"/>
@@ -754,12 +772,14 @@
               </w:rPr>
               <w:t xml:space="preserve"> y </w:t>
             </w:r>
+            <w:proofErr w:type="spellStart"/>
             <w:r>
               <w:rPr>
                 <w:rFonts w:cs="Arial"/>
               </w:rPr>
               <w:t>Cotizacion</w:t>
             </w:r>
+            <w:proofErr w:type="spellEnd"/>
           </w:p>
         </w:tc>
         <w:tc>
@@ -771,7 +791,23 @@
               <w:jc w:val="both"/>
             </w:pPr>
             <w:r>
-              <w:t>Se realiza la creación de las entidades SolicitudCotizacion, Convocatoria y Cotizacion que permiten unir la brecha encontrada</w:t>
+              <w:t xml:space="preserve">Se realiza la creación de las entidades </w:t>
+            </w:r>
+            <w:proofErr w:type="spellStart"/>
+            <w:r>
+              <w:t>SolicitudCotizacion</w:t>
+            </w:r>
+            <w:proofErr w:type="spellEnd"/>
+            <w:r>
+              <w:t xml:space="preserve">, Convocatoria y </w:t>
+            </w:r>
+            <w:proofErr w:type="spellStart"/>
+            <w:r>
+              <w:t>Cotizacion</w:t>
+            </w:r>
+            <w:proofErr w:type="spellEnd"/>
+            <w:r>
+              <w:t xml:space="preserve"> que permiten unir la brecha encontrada</w:t>
             </w:r>
           </w:p>
         </w:tc>
@@ -808,36 +844,42 @@
               </w:rPr>
               <w:t xml:space="preserve">Creación de las entidades </w:t>
             </w:r>
+            <w:proofErr w:type="spellStart"/>
             <w:r>
               <w:rPr>
                 <w:rFonts w:cs="Arial"/>
               </w:rPr>
               <w:t>Intencion</w:t>
             </w:r>
+            <w:proofErr w:type="spellEnd"/>
             <w:r>
               <w:rPr>
                 <w:rFonts w:cs="Arial"/>
               </w:rPr>
               <w:t xml:space="preserve">, </w:t>
             </w:r>
+            <w:proofErr w:type="spellStart"/>
             <w:r>
               <w:rPr>
                 <w:rFonts w:cs="Arial"/>
               </w:rPr>
               <w:t>IntencionCompra</w:t>
             </w:r>
+            <w:proofErr w:type="spellEnd"/>
             <w:r>
               <w:rPr>
                 <w:rFonts w:cs="Arial"/>
               </w:rPr>
               <w:t xml:space="preserve">, </w:t>
             </w:r>
+            <w:proofErr w:type="spellStart"/>
             <w:r>
               <w:rPr>
                 <w:rFonts w:cs="Arial"/>
               </w:rPr>
               <w:t>IntencionVenta</w:t>
             </w:r>
+            <w:proofErr w:type="spellEnd"/>
           </w:p>
         </w:tc>
         <w:tc>
@@ -857,36 +899,42 @@
               </w:rPr>
               <w:t xml:space="preserve">reación de las entidades </w:t>
             </w:r>
+            <w:proofErr w:type="spellStart"/>
             <w:r>
               <w:rPr>
                 <w:rFonts w:cs="Arial"/>
               </w:rPr>
               <w:t>Intencion</w:t>
             </w:r>
+            <w:proofErr w:type="spellEnd"/>
             <w:r>
               <w:rPr>
                 <w:rFonts w:cs="Arial"/>
               </w:rPr>
               <w:t xml:space="preserve">, </w:t>
             </w:r>
+            <w:proofErr w:type="spellStart"/>
             <w:r>
               <w:rPr>
                 <w:rFonts w:cs="Arial"/>
               </w:rPr>
               <w:t>IntencionCompra</w:t>
             </w:r>
+            <w:proofErr w:type="spellEnd"/>
             <w:r>
               <w:rPr>
                 <w:rFonts w:cs="Arial"/>
               </w:rPr>
               <w:t xml:space="preserve">, </w:t>
             </w:r>
+            <w:proofErr w:type="spellStart"/>
             <w:r>
               <w:rPr>
                 <w:rFonts w:cs="Arial"/>
               </w:rPr>
               <w:t>IntencionVenta</w:t>
             </w:r>
+            <w:proofErr w:type="spellEnd"/>
             <w:r>
               <w:t xml:space="preserve"> que permiten unir la brecha encontrada</w:t>
             </w:r>
@@ -929,8 +977,37 @@
               <w:rPr>
                 <w:rFonts w:cs="Arial"/>
               </w:rPr>
-              <w:t xml:space="preserve">Campaña, EstrategiaCampaña, MensajePromocional, Evento,  </w:t>
-            </w:r>
+              <w:t xml:space="preserve">Campaña, </w:t>
+            </w:r>
+            <w:proofErr w:type="spellStart"/>
+            <w:r>
+              <w:rPr>
+                <w:rFonts w:cs="Arial"/>
+              </w:rPr>
+              <w:t>EstrategiaCampaña</w:t>
+            </w:r>
+            <w:proofErr w:type="spellEnd"/>
+            <w:r>
+              <w:rPr>
+                <w:rFonts w:cs="Arial"/>
+              </w:rPr>
+              <w:t xml:space="preserve">, </w:t>
+            </w:r>
+            <w:proofErr w:type="spellStart"/>
+            <w:r>
+              <w:rPr>
+                <w:rFonts w:cs="Arial"/>
+              </w:rPr>
+              <w:t>MensajePromocional</w:t>
+            </w:r>
+            <w:proofErr w:type="spellEnd"/>
+            <w:r>
+              <w:rPr>
+                <w:rFonts w:cs="Arial"/>
+              </w:rPr>
+              <w:t xml:space="preserve">, Evento,  </w:t>
+            </w:r>
+            <w:proofErr w:type="spellStart"/>
             <w:r>
               <w:rPr>
                 <w:rFonts w:cs="Arial"/>
@@ -938,6 +1015,7 @@
               <w:lastRenderedPageBreak/>
               <w:t>RevisionEstrategiaCampaña</w:t>
             </w:r>
+            <w:proofErr w:type="spellEnd"/>
           </w:p>
         </w:tc>
         <w:tc>
@@ -956,8 +1034,37 @@
               <w:rPr>
                 <w:rFonts w:cs="Arial"/>
               </w:rPr>
-              <w:t xml:space="preserve">Campaña, EstrategiaCampaña, MensajePromocional, Evento,  </w:t>
-            </w:r>
+              <w:t xml:space="preserve">Campaña, </w:t>
+            </w:r>
+            <w:proofErr w:type="spellStart"/>
+            <w:r>
+              <w:rPr>
+                <w:rFonts w:cs="Arial"/>
+              </w:rPr>
+              <w:t>EstrategiaCampaña</w:t>
+            </w:r>
+            <w:proofErr w:type="spellEnd"/>
+            <w:r>
+              <w:rPr>
+                <w:rFonts w:cs="Arial"/>
+              </w:rPr>
+              <w:t xml:space="preserve">, </w:t>
+            </w:r>
+            <w:proofErr w:type="spellStart"/>
+            <w:r>
+              <w:rPr>
+                <w:rFonts w:cs="Arial"/>
+              </w:rPr>
+              <w:t>MensajePromocional</w:t>
+            </w:r>
+            <w:proofErr w:type="spellEnd"/>
+            <w:r>
+              <w:rPr>
+                <w:rFonts w:cs="Arial"/>
+              </w:rPr>
+              <w:t xml:space="preserve">, Evento,  </w:t>
+            </w:r>
+            <w:proofErr w:type="spellStart"/>
             <w:r>
               <w:rPr>
                 <w:rFonts w:cs="Arial"/>
@@ -965,6 +1072,7 @@
               <w:lastRenderedPageBreak/>
               <w:t>RevisionEstrategiaCampaña</w:t>
             </w:r>
+            <w:proofErr w:type="spellEnd"/>
             <w:r>
               <w:rPr>
                 <w:rFonts w:cs="Arial"/>
@@ -1055,6 +1163,7 @@
               </w:rPr>
               <w:t xml:space="preserve">Creación de las entidades </w:t>
             </w:r>
+            <w:proofErr w:type="spellStart"/>
             <w:r>
               <w:rPr>
                 <w:rFonts w:cs="Arial"/>
@@ -1071,7 +1180,14 @@
               <w:rPr>
                 <w:rFonts w:cs="Arial"/>
               </w:rPr>
-              <w:t>n, Criterio</w:t>
+              <w:t>n</w:t>
+            </w:r>
+            <w:proofErr w:type="spellEnd"/>
+            <w:r>
+              <w:rPr>
+                <w:rFonts w:cs="Arial"/>
+              </w:rPr>
+              <w:t>, Criterio</w:t>
             </w:r>
           </w:p>
         </w:tc>
@@ -1084,10 +1200,18 @@
               <w:jc w:val="both"/>
             </w:pPr>
             <w:r>
-              <w:t>Se crean las entidades Retroalimentacio</w:t>
-            </w:r>
-            <w:r>
-              <w:t>n, Criterio</w:t>
+              <w:t xml:space="preserve">Se crean las entidades </w:t>
+            </w:r>
+            <w:proofErr w:type="spellStart"/>
+            <w:r>
+              <w:t>Retroalimentacio</w:t>
+            </w:r>
+            <w:r>
+              <w:t>n</w:t>
+            </w:r>
+            <w:proofErr w:type="spellEnd"/>
+            <w:r>
+              <w:t>, Criterio</w:t>
             </w:r>
             <w:r>
               <w:t>, para unir la brecha encontrada</w:t>
@@ -1230,8 +1354,16 @@
               <w:rPr>
                 <w:rFonts w:cs="Arial"/>
               </w:rPr>
-              <w:t>Creación de la aplicación StockManager</w:t>
-            </w:r>
+              <w:t xml:space="preserve">Creación de la aplicación </w:t>
+            </w:r>
+            <w:proofErr w:type="spellStart"/>
+            <w:r>
+              <w:rPr>
+                <w:rFonts w:cs="Arial"/>
+              </w:rPr>
+              <w:t>StockManager</w:t>
+            </w:r>
+            <w:proofErr w:type="spellEnd"/>
           </w:p>
         </w:tc>
         <w:tc>
@@ -1246,13 +1378,21 @@
               <w:t xml:space="preserve">Se realiza la </w:t>
             </w:r>
             <w:r>
-              <w:t>creación de la aplicación Sto</w:t>
+              <w:t xml:space="preserve">creación de la aplicación </w:t>
+            </w:r>
+            <w:proofErr w:type="spellStart"/>
+            <w:r>
+              <w:t>Sto</w:t>
             </w:r>
             <w:r>
               <w:t>c</w:t>
             </w:r>
             <w:r>
-              <w:t>kManager que es utilizada para la solicitud de cotizaciones y el control de bolsa.</w:t>
+              <w:t>kManager</w:t>
+            </w:r>
+            <w:proofErr w:type="spellEnd"/>
+            <w:r>
+              <w:t xml:space="preserve"> que es utilizada para la solicitud de cotizaciones y el control de bolsa.</w:t>
             </w:r>
           </w:p>
         </w:tc>
@@ -1287,8 +1427,30 @@
               <w:rPr>
                 <w:rFonts w:cs="Arial"/>
               </w:rPr>
-              <w:t>Modificación de las aplicaciones POManager y TransactManager</w:t>
-            </w:r>
+              <w:t xml:space="preserve">Modificación de las aplicaciones </w:t>
+            </w:r>
+            <w:proofErr w:type="spellStart"/>
+            <w:r>
+              <w:rPr>
+                <w:rFonts w:cs="Arial"/>
+              </w:rPr>
+              <w:t>POManager</w:t>
+            </w:r>
+            <w:proofErr w:type="spellEnd"/>
+            <w:r>
+              <w:rPr>
+                <w:rFonts w:cs="Arial"/>
+              </w:rPr>
+              <w:t xml:space="preserve"> y </w:t>
+            </w:r>
+            <w:proofErr w:type="spellStart"/>
+            <w:r>
+              <w:rPr>
+                <w:rFonts w:cs="Arial"/>
+              </w:rPr>
+              <w:t>TransactManager</w:t>
+            </w:r>
+            <w:proofErr w:type="spellEnd"/>
           </w:p>
         </w:tc>
         <w:tc>
@@ -1302,11 +1464,33 @@
             <w:r>
               <w:t xml:space="preserve">Se realiza la modificación de las aplicaciones </w:t>
             </w:r>
-            <w:r>
-              <w:rPr>
-                <w:rFonts w:cs="Arial"/>
-              </w:rPr>
-              <w:t>POManager y TransactManager que soporten los procesos transaccionales</w:t>
+            <w:proofErr w:type="spellStart"/>
+            <w:r>
+              <w:rPr>
+                <w:rFonts w:cs="Arial"/>
+              </w:rPr>
+              <w:t>POManager</w:t>
+            </w:r>
+            <w:proofErr w:type="spellEnd"/>
+            <w:r>
+              <w:rPr>
+                <w:rFonts w:cs="Arial"/>
+              </w:rPr>
+              <w:t xml:space="preserve"> y </w:t>
+            </w:r>
+            <w:proofErr w:type="spellStart"/>
+            <w:r>
+              <w:rPr>
+                <w:rFonts w:cs="Arial"/>
+              </w:rPr>
+              <w:t>TransactManager</w:t>
+            </w:r>
+            <w:proofErr w:type="spellEnd"/>
+            <w:r>
+              <w:rPr>
+                <w:rFonts w:cs="Arial"/>
+              </w:rPr>
+              <w:t xml:space="preserve"> que soporten los procesos transaccionales</w:t>
             </w:r>
           </w:p>
         </w:tc>
@@ -1350,8 +1534,30 @@
               <w:rPr>
                 <w:rFonts w:cs="Arial"/>
               </w:rPr>
-              <w:t>CRM On Demand</w:t>
-            </w:r>
+              <w:t xml:space="preserve">CRM </w:t>
+            </w:r>
+            <w:proofErr w:type="spellStart"/>
+            <w:r>
+              <w:rPr>
+                <w:rFonts w:cs="Arial"/>
+              </w:rPr>
+              <w:t>On</w:t>
+            </w:r>
+            <w:proofErr w:type="spellEnd"/>
+            <w:r>
+              <w:rPr>
+                <w:rFonts w:cs="Arial"/>
+              </w:rPr>
+              <w:t xml:space="preserve"> </w:t>
+            </w:r>
+            <w:proofErr w:type="spellStart"/>
+            <w:r>
+              <w:rPr>
+                <w:rFonts w:cs="Arial"/>
+              </w:rPr>
+              <w:t>Demand</w:t>
+            </w:r>
+            <w:proofErr w:type="spellEnd"/>
           </w:p>
         </w:tc>
         <w:tc>
@@ -1404,8 +1610,30 @@
               <w:rPr>
                 <w:rFonts w:cs="Arial"/>
               </w:rPr>
-              <w:t>CRM On Demand</w:t>
-            </w:r>
+              <w:t xml:space="preserve">CRM </w:t>
+            </w:r>
+            <w:proofErr w:type="spellStart"/>
+            <w:r>
+              <w:rPr>
+                <w:rFonts w:cs="Arial"/>
+              </w:rPr>
+              <w:t>On</w:t>
+            </w:r>
+            <w:proofErr w:type="spellEnd"/>
+            <w:r>
+              <w:rPr>
+                <w:rFonts w:cs="Arial"/>
+              </w:rPr>
+              <w:t xml:space="preserve"> </w:t>
+            </w:r>
+            <w:proofErr w:type="spellStart"/>
+            <w:r>
+              <w:rPr>
+                <w:rFonts w:cs="Arial"/>
+              </w:rPr>
+              <w:t>Demand</w:t>
+            </w:r>
+            <w:proofErr w:type="spellEnd"/>
           </w:p>
         </w:tc>
         <w:tc>
@@ -1508,30 +1736,42 @@
               </w:rPr>
               <w:t xml:space="preserve">Modificar las aplicaciones </w:t>
             </w:r>
+            <w:proofErr w:type="spellStart"/>
             <w:r>
               <w:rPr>
                 <w:rFonts w:cs="Arial"/>
               </w:rPr>
               <w:t>TransactManager</w:t>
             </w:r>
+            <w:proofErr w:type="spellEnd"/>
             <w:r>
               <w:rPr>
                 <w:rFonts w:cs="Arial"/>
               </w:rPr>
               <w:t xml:space="preserve">, </w:t>
             </w:r>
+            <w:proofErr w:type="spellStart"/>
             <w:r>
               <w:rPr>
                 <w:rFonts w:cs="Arial"/>
               </w:rPr>
               <w:t>POManager</w:t>
             </w:r>
-            <w:r>
-              <w:rPr>
-                <w:rFonts w:cs="Arial"/>
-              </w:rPr>
-              <w:t xml:space="preserve"> y StockManager</w:t>
-            </w:r>
+            <w:proofErr w:type="spellEnd"/>
+            <w:r>
+              <w:rPr>
+                <w:rFonts w:cs="Arial"/>
+              </w:rPr>
+              <w:t xml:space="preserve"> y </w:t>
+            </w:r>
+            <w:proofErr w:type="spellStart"/>
+            <w:r>
+              <w:rPr>
+                <w:rFonts w:cs="Arial"/>
+              </w:rPr>
+              <w:t>StockManager</w:t>
+            </w:r>
+            <w:proofErr w:type="spellEnd"/>
           </w:p>
         </w:tc>
         <w:tc>
@@ -1545,29 +1785,47 @@
             <w:r>
               <w:t xml:space="preserve">Se modifican las aplicaciones </w:t>
             </w:r>
+            <w:proofErr w:type="spellStart"/>
             <w:r>
               <w:rPr>
                 <w:rFonts w:cs="Arial"/>
               </w:rPr>
               <w:t>TransactManager</w:t>
             </w:r>
+            <w:proofErr w:type="spellEnd"/>
             <w:r>
               <w:rPr>
                 <w:rFonts w:cs="Arial"/>
               </w:rPr>
               <w:t xml:space="preserve">, </w:t>
             </w:r>
+            <w:proofErr w:type="spellStart"/>
             <w:r>
               <w:rPr>
                 <w:rFonts w:cs="Arial"/>
               </w:rPr>
               <w:t>POManager</w:t>
             </w:r>
-            <w:r>
-              <w:rPr>
-                <w:rFonts w:cs="Arial"/>
-              </w:rPr>
-              <w:t xml:space="preserve"> y StockManager, para implementar los servicios que permitan el monitoreo y control de las transacciones</w:t>
+            <w:proofErr w:type="spellEnd"/>
+            <w:r>
+              <w:rPr>
+                <w:rFonts w:cs="Arial"/>
+              </w:rPr>
+              <w:t xml:space="preserve"> y </w:t>
+            </w:r>
+            <w:proofErr w:type="spellStart"/>
+            <w:r>
+              <w:rPr>
+                <w:rFonts w:cs="Arial"/>
+              </w:rPr>
+              <w:t>StockManager</w:t>
+            </w:r>
+            <w:proofErr w:type="spellEnd"/>
+            <w:r>
+              <w:rPr>
+                <w:rFonts w:cs="Arial"/>
+              </w:rPr>
+              <w:t>, para implementar los servicios que permitan el monitoreo y control de las transacciones</w:t>
             </w:r>
           </w:p>
         </w:tc>
@@ -1607,34 +1865,82 @@
               </w:rPr>
               <w:t xml:space="preserve">Creación de la aplicación </w:t>
             </w:r>
+            <w:proofErr w:type="spellStart"/>
             <w:r>
               <w:rPr>
                 <w:rFonts w:ascii="Arial" w:hAnsi="Arial" w:cs="Arial"/>
                 <w:color w:val="222222"/>
                 <w:shd w:val="clear" w:color="auto" w:fill="FFFFFF"/>
               </w:rPr>
-              <w:t>Services AgreementEval</w:t>
-            </w:r>
-          </w:p>
-        </w:tc>
-        <w:tc>
-          <w:tcPr>
-            <w:tcW w:w="4680" w:type="dxa"/>
-          </w:tcPr>
-          <w:p>
-            <w:pPr>
-              <w:jc w:val="both"/>
-            </w:pPr>
-            <w:r>
-              <w:t xml:space="preserve">Se crea la aplicación </w:t>
-            </w:r>
+              <w:t>Services</w:t>
+            </w:r>
+            <w:proofErr w:type="spellEnd"/>
             <w:r>
               <w:rPr>
                 <w:rFonts w:ascii="Arial" w:hAnsi="Arial" w:cs="Arial"/>
                 <w:color w:val="222222"/>
                 <w:shd w:val="clear" w:color="auto" w:fill="FFFFFF"/>
               </w:rPr>
-              <w:t>Services AgreementEval para la evaluación de los acuerdos de servicio</w:t>
+              <w:t xml:space="preserve"> </w:t>
+            </w:r>
+            <w:proofErr w:type="spellStart"/>
+            <w:r>
+              <w:rPr>
+                <w:rFonts w:ascii="Arial" w:hAnsi="Arial" w:cs="Arial"/>
+                <w:color w:val="222222"/>
+                <w:shd w:val="clear" w:color="auto" w:fill="FFFFFF"/>
+              </w:rPr>
+              <w:t>AgreementEval</w:t>
+            </w:r>
+            <w:proofErr w:type="spellEnd"/>
+          </w:p>
+        </w:tc>
+        <w:tc>
+          <w:tcPr>
+            <w:tcW w:w="4680" w:type="dxa"/>
+          </w:tcPr>
+          <w:p>
+            <w:pPr>
+              <w:jc w:val="both"/>
+            </w:pPr>
+            <w:r>
+              <w:t xml:space="preserve">Se crea la aplicación </w:t>
+            </w:r>
+            <w:proofErr w:type="spellStart"/>
+            <w:r>
+              <w:rPr>
+                <w:rFonts w:ascii="Arial" w:hAnsi="Arial" w:cs="Arial"/>
+                <w:color w:val="222222"/>
+                <w:shd w:val="clear" w:color="auto" w:fill="FFFFFF"/>
+              </w:rPr>
+              <w:t>Services</w:t>
+            </w:r>
+            <w:proofErr w:type="spellEnd"/>
+            <w:r>
+              <w:rPr>
+                <w:rFonts w:ascii="Arial" w:hAnsi="Arial" w:cs="Arial"/>
+                <w:color w:val="222222"/>
+                <w:shd w:val="clear" w:color="auto" w:fill="FFFFFF"/>
+              </w:rPr>
+              <w:t xml:space="preserve"> </w:t>
+            </w:r>
+            <w:proofErr w:type="spellStart"/>
+            <w:r>
+              <w:rPr>
+                <w:rFonts w:ascii="Arial" w:hAnsi="Arial" w:cs="Arial"/>
+                <w:color w:val="222222"/>
+                <w:shd w:val="clear" w:color="auto" w:fill="FFFFFF"/>
+              </w:rPr>
+              <w:t>AgreementEval</w:t>
+            </w:r>
+            <w:proofErr w:type="spellEnd"/>
+            <w:r>
+              <w:rPr>
+                <w:rFonts w:ascii="Arial" w:hAnsi="Arial" w:cs="Arial"/>
+                <w:color w:val="222222"/>
+                <w:shd w:val="clear" w:color="auto" w:fill="FFFFFF"/>
+              </w:rPr>
+              <w:t xml:space="preserve"> para la evaluación de los acuerdos de servicio</w:t>
             </w:r>
           </w:p>
         </w:tc>
@@ -2921,8 +3227,6 @@
             <w:r>
               <w:t xml:space="preserve">PA5, </w:t>
             </w:r>
-            <w:bookmarkStart w:id="0" w:name="_GoBack"/>
-            <w:bookmarkEnd w:id="0"/>
             <w:r>
               <w:t>PA6</w:t>
             </w:r>
@@ -2973,8 +3277,10 @@
               <w:jc w:val="both"/>
             </w:pPr>
             <w:r>
-              <w:t xml:space="preserve">Se incluye la evaluación de acuerdos de servicio en los procesos transaccionales </w:t>
-            </w:r>
+              <w:t>Realiza el monitoreo de las transacciones que permiten al cliente modificar o cancelar las transacciones en diversos puntos del proceso, este proyecto comprende la creación de servicios de integración e interfaz de usuario.</w:t>
+            </w:r>
+            <w:bookmarkStart w:id="0" w:name="_GoBack"/>
+            <w:bookmarkEnd w:id="0"/>
           </w:p>
         </w:tc>
       </w:tr>

</xml_diff>